<commit_message>
- Now reports error on invalid CO workspace location
</commit_message>
<xml_diff>
--- a/auxfiles/air_report.docx
+++ b/auxfiles/air_report.docx
@@ -728,10 +728,10 @@
         <w:rPr>
           <w:u w:val="single"/>
         </w:rPr>
-        <w:t xml:space="preserve">Gasoline Sulfur </w:t>
+        <w:t>Gasoline Sulfur</w:t>
       </w:r>
       <w:r>
-        <w:t>program in effect (2004-2007) reduced the sulfur content of gasoline by up to 90 percent from uncontrolled levels. In addition, the Gasoline Sulfur program aims to lower sulfur content of gasoline to 10 parts per million (ppm) averages by 2017. A 15 ppm sulfur specification, known as Ultra Low Sulfur Diesel (ULSD), was phased in for highway diesel fuel from 2006-2010. In addition, Georgia is in attainment for Pb and SO</w:t>
+        <w:t xml:space="preserve"> program in effect (2004-2007) reduced the sulfur content of gasoline by up to 90 percent from uncontrolled levels. In addition, the Gasoline Sulfur program aims to lower sulfur content of gasoline to 10 parts per million (ppm) averages by 2017. A 15 ppm sulfur specification, known as Ultra Low Sulfur Diesel (ULSD), was phased in for highway diesel fuel from 2006-2010. In addition, Georgia is in attainment for Pb and SO</w:t>
       </w:r>
       <w:r>
         <w:rPr>
@@ -1388,7 +1388,7 @@
         <w:rPr>
           <w:color w:val="FF0000"/>
         </w:rPr>
-        <w:t>see Table 4., below</w:t>
+        <w:t>see Table 4, below</w:t>
       </w:r>
       <w:r>
         <w:t>). All roadway segments were modeled as at-grade facilities. Peak PM hourly traffic volumes were used as the worst case conditions for the one-hour analysis.</w:t>
@@ -1655,40 +1655,7 @@
             <w:pPr>
               <w:pStyle w:val="TblCentered"/>
             </w:pPr>
-            <w:r>
-              <w:drawing>
-                <wp:inline xmlns:a="http://schemas.openxmlformats.org/drawingml/2006/main" xmlns:pic="http://schemas.openxmlformats.org/drawingml/2006/picture">
-                  <wp:extent cx="3035808" cy="2999624"/>
-                  <wp:docPr id="2" name="Picture 2"/>
-                  <wp:cNvGraphicFramePr>
-                    <a:graphicFrameLocks noChangeAspect="1"/>
-                  </wp:cNvGraphicFramePr>
-                  <a:graphic>
-                    <a:graphicData uri="http://schemas.openxmlformats.org/drawingml/2006/picture">
-                      <pic:pic>
-                        <pic:nvPicPr>
-                          <pic:cNvPr id="0" name="existing.png"/>
-                          <pic:cNvPicPr/>
-                        </pic:nvPicPr>
-                        <pic:blipFill>
-                          <a:blip r:embed="rId18"/>
-                          <a:stretch>
-                            <a:fillRect/>
-                          </a:stretch>
-                        </pic:blipFill>
-                        <pic:spPr>
-                          <a:xfrm>
-                            <a:off x="0" y="0"/>
-                            <a:ext cx="3035808" cy="2999624"/>
-                          </a:xfrm>
-                          <a:prstGeom prst="rect"/>
-                        </pic:spPr>
-                      </pic:pic>
-                    </a:graphicData>
-                  </a:graphic>
-                </wp:inline>
-              </w:drawing>
-            </w:r>
+            <w:r/>
             <w:r>
               <w:t>Figure 2. Existing/NoBuild</w:t>
             </w:r>
@@ -1702,40 +1669,7 @@
             <w:pPr>
               <w:pStyle w:val="TblCentered"/>
             </w:pPr>
-            <w:r>
-              <w:drawing>
-                <wp:inline xmlns:a="http://schemas.openxmlformats.org/drawingml/2006/main" xmlns:pic="http://schemas.openxmlformats.org/drawingml/2006/picture">
-                  <wp:extent cx="3035808" cy="3035808"/>
-                  <wp:docPr id="3" name="Picture 3"/>
-                  <wp:cNvGraphicFramePr>
-                    <a:graphicFrameLocks noChangeAspect="1"/>
-                  </wp:cNvGraphicFramePr>
-                  <a:graphic>
-                    <a:graphicData uri="http://schemas.openxmlformats.org/drawingml/2006/picture">
-                      <pic:pic>
-                        <pic:nvPicPr>
-                          <pic:cNvPr id="0" name="build.png"/>
-                          <pic:cNvPicPr/>
-                        </pic:nvPicPr>
-                        <pic:blipFill>
-                          <a:blip r:embed="rId19"/>
-                          <a:stretch>
-                            <a:fillRect/>
-                          </a:stretch>
-                        </pic:blipFill>
-                        <pic:spPr>
-                          <a:xfrm>
-                            <a:off x="0" y="0"/>
-                            <a:ext cx="3035808" cy="3035808"/>
-                          </a:xfrm>
-                          <a:prstGeom prst="rect"/>
-                        </pic:spPr>
-                      </pic:pic>
-                    </a:graphicData>
-                  </a:graphic>
-                </wp:inline>
-              </w:drawing>
-            </w:r>
+            <w:r/>
             <w:r>
               <w:t>Figure 3. Build</w:t>
             </w:r>
@@ -1813,870 +1747,6 @@
             </w:pPr>
             <w:r>
               <w:t>Build</w:t>
-            </w:r>
-          </w:p>
-        </w:tc>
-      </w:tr>
-      <w:tr>
-        <w:tc>
-          <w:tcPr>
-            <w:tcW w:type="dxa" w:w="2340"/>
-          </w:tcPr>
-          <w:p>
-            <w:pPr>
-              <w:pStyle w:val="TblCentered"/>
-            </w:pPr>
-            <w:r>
-              <w:t>Receptor 1</w:t>
-            </w:r>
-          </w:p>
-        </w:tc>
-        <w:tc>
-          <w:tcPr>
-            <w:tcW w:type="dxa" w:w="2340"/>
-          </w:tcPr>
-          <w:p>
-            <w:pPr>
-              <w:pStyle w:val="TblCentered"/>
-            </w:pPr>
-            <w:r>
-              <w:t>2.3</w:t>
-            </w:r>
-          </w:p>
-        </w:tc>
-        <w:tc>
-          <w:tcPr>
-            <w:tcW w:type="dxa" w:w="2340"/>
-          </w:tcPr>
-          <w:p>
-            <w:pPr>
-              <w:pStyle w:val="TblCentered"/>
-            </w:pPr>
-            <w:r>
-              <w:t>2.2</w:t>
-            </w:r>
-          </w:p>
-        </w:tc>
-        <w:tc>
-          <w:tcPr>
-            <w:tcW w:type="dxa" w:w="2340"/>
-          </w:tcPr>
-          <w:p>
-            <w:pPr>
-              <w:pStyle w:val="TblCentered"/>
-            </w:pPr>
-            <w:r>
-              <w:t>2.3</w:t>
-            </w:r>
-          </w:p>
-        </w:tc>
-      </w:tr>
-      <w:tr>
-        <w:tc>
-          <w:tcPr>
-            <w:tcW w:type="dxa" w:w="2340"/>
-          </w:tcPr>
-          <w:p>
-            <w:pPr>
-              <w:pStyle w:val="TblCentered"/>
-            </w:pPr>
-            <w:r>
-              <w:t>Receptor 2</w:t>
-            </w:r>
-          </w:p>
-        </w:tc>
-        <w:tc>
-          <w:tcPr>
-            <w:tcW w:type="dxa" w:w="2340"/>
-          </w:tcPr>
-          <w:p>
-            <w:pPr>
-              <w:pStyle w:val="TblCentered"/>
-            </w:pPr>
-            <w:r>
-              <w:t>2.3</w:t>
-            </w:r>
-          </w:p>
-        </w:tc>
-        <w:tc>
-          <w:tcPr>
-            <w:tcW w:type="dxa" w:w="2340"/>
-          </w:tcPr>
-          <w:p>
-            <w:pPr>
-              <w:pStyle w:val="TblCentered"/>
-            </w:pPr>
-            <w:r>
-              <w:t>2.2</w:t>
-            </w:r>
-          </w:p>
-        </w:tc>
-        <w:tc>
-          <w:tcPr>
-            <w:tcW w:type="dxa" w:w="2340"/>
-          </w:tcPr>
-          <w:p>
-            <w:pPr>
-              <w:pStyle w:val="TblCentered"/>
-            </w:pPr>
-            <w:r>
-              <w:t>2.3</w:t>
-            </w:r>
-          </w:p>
-        </w:tc>
-      </w:tr>
-      <w:tr>
-        <w:tc>
-          <w:tcPr>
-            <w:tcW w:type="dxa" w:w="2340"/>
-          </w:tcPr>
-          <w:p>
-            <w:pPr>
-              <w:pStyle w:val="TblCentered"/>
-            </w:pPr>
-            <w:r>
-              <w:t>Receptor 3</w:t>
-            </w:r>
-          </w:p>
-        </w:tc>
-        <w:tc>
-          <w:tcPr>
-            <w:tcW w:type="dxa" w:w="2340"/>
-          </w:tcPr>
-          <w:p>
-            <w:pPr>
-              <w:pStyle w:val="TblCentered"/>
-            </w:pPr>
-            <w:r>
-              <w:t>2.1</w:t>
-            </w:r>
-          </w:p>
-        </w:tc>
-        <w:tc>
-          <w:tcPr>
-            <w:tcW w:type="dxa" w:w="2340"/>
-          </w:tcPr>
-          <w:p>
-            <w:pPr>
-              <w:pStyle w:val="TblCentered"/>
-            </w:pPr>
-            <w:r>
-              <w:t>2.1</w:t>
-            </w:r>
-          </w:p>
-        </w:tc>
-        <w:tc>
-          <w:tcPr>
-            <w:tcW w:type="dxa" w:w="2340"/>
-          </w:tcPr>
-          <w:p>
-            <w:pPr>
-              <w:pStyle w:val="TblCentered"/>
-            </w:pPr>
-            <w:r>
-              <w:t>2.1</w:t>
-            </w:r>
-          </w:p>
-        </w:tc>
-      </w:tr>
-      <w:tr>
-        <w:tc>
-          <w:tcPr>
-            <w:tcW w:type="dxa" w:w="2340"/>
-          </w:tcPr>
-          <w:p>
-            <w:pPr>
-              <w:pStyle w:val="TblCentered"/>
-            </w:pPr>
-            <w:r>
-              <w:t>Receptor 4</w:t>
-            </w:r>
-          </w:p>
-        </w:tc>
-        <w:tc>
-          <w:tcPr>
-            <w:tcW w:type="dxa" w:w="2340"/>
-          </w:tcPr>
-          <w:p>
-            <w:pPr>
-              <w:pStyle w:val="TblCentered"/>
-            </w:pPr>
-            <w:r>
-              <w:t>2.0</w:t>
-            </w:r>
-          </w:p>
-        </w:tc>
-        <w:tc>
-          <w:tcPr>
-            <w:tcW w:type="dxa" w:w="2340"/>
-          </w:tcPr>
-          <w:p>
-            <w:pPr>
-              <w:pStyle w:val="TblCentered"/>
-            </w:pPr>
-            <w:r>
-              <w:t>2.0</w:t>
-            </w:r>
-          </w:p>
-        </w:tc>
-        <w:tc>
-          <w:tcPr>
-            <w:tcW w:type="dxa" w:w="2340"/>
-          </w:tcPr>
-          <w:p>
-            <w:pPr>
-              <w:pStyle w:val="TblCentered"/>
-            </w:pPr>
-            <w:r>
-              <w:t>2.0</w:t>
-            </w:r>
-          </w:p>
-        </w:tc>
-      </w:tr>
-      <w:tr>
-        <w:tc>
-          <w:tcPr>
-            <w:tcW w:type="dxa" w:w="2340"/>
-          </w:tcPr>
-          <w:p>
-            <w:pPr>
-              <w:pStyle w:val="TblCentered"/>
-            </w:pPr>
-            <w:r>
-              <w:t>Receptor 5</w:t>
-            </w:r>
-          </w:p>
-        </w:tc>
-        <w:tc>
-          <w:tcPr>
-            <w:tcW w:type="dxa" w:w="2340"/>
-          </w:tcPr>
-          <w:p>
-            <w:pPr>
-              <w:pStyle w:val="TblCentered"/>
-            </w:pPr>
-            <w:r>
-              <w:t>2.0</w:t>
-            </w:r>
-          </w:p>
-        </w:tc>
-        <w:tc>
-          <w:tcPr>
-            <w:tcW w:type="dxa" w:w="2340"/>
-          </w:tcPr>
-          <w:p>
-            <w:pPr>
-              <w:pStyle w:val="TblCentered"/>
-            </w:pPr>
-            <w:r>
-              <w:t>2.0</w:t>
-            </w:r>
-          </w:p>
-        </w:tc>
-        <w:tc>
-          <w:tcPr>
-            <w:tcW w:type="dxa" w:w="2340"/>
-          </w:tcPr>
-          <w:p>
-            <w:pPr>
-              <w:pStyle w:val="TblCentered"/>
-            </w:pPr>
-            <w:r>
-              <w:t>2.0</w:t>
-            </w:r>
-          </w:p>
-        </w:tc>
-      </w:tr>
-      <w:tr>
-        <w:tc>
-          <w:tcPr>
-            <w:tcW w:type="dxa" w:w="2340"/>
-          </w:tcPr>
-          <w:p>
-            <w:pPr>
-              <w:pStyle w:val="TblCentered"/>
-            </w:pPr>
-            <w:r>
-              <w:t>Receptor 6</w:t>
-            </w:r>
-          </w:p>
-        </w:tc>
-        <w:tc>
-          <w:tcPr>
-            <w:tcW w:type="dxa" w:w="2340"/>
-          </w:tcPr>
-          <w:p>
-            <w:pPr>
-              <w:pStyle w:val="TblCentered"/>
-            </w:pPr>
-            <w:r>
-              <w:t>2.2</w:t>
-            </w:r>
-          </w:p>
-        </w:tc>
-        <w:tc>
-          <w:tcPr>
-            <w:tcW w:type="dxa" w:w="2340"/>
-          </w:tcPr>
-          <w:p>
-            <w:pPr>
-              <w:pStyle w:val="TblCentered"/>
-            </w:pPr>
-            <w:r>
-              <w:t>2.1</w:t>
-            </w:r>
-          </w:p>
-        </w:tc>
-        <w:tc>
-          <w:tcPr>
-            <w:tcW w:type="dxa" w:w="2340"/>
-          </w:tcPr>
-          <w:p>
-            <w:pPr>
-              <w:pStyle w:val="TblCentered"/>
-            </w:pPr>
-            <w:r>
-              <w:t>2.2</w:t>
-            </w:r>
-          </w:p>
-        </w:tc>
-      </w:tr>
-      <w:tr>
-        <w:tc>
-          <w:tcPr>
-            <w:tcW w:type="dxa" w:w="2340"/>
-          </w:tcPr>
-          <w:p>
-            <w:pPr>
-              <w:pStyle w:val="TblCentered"/>
-            </w:pPr>
-            <w:r>
-              <w:t>Receptor 7</w:t>
-            </w:r>
-          </w:p>
-        </w:tc>
-        <w:tc>
-          <w:tcPr>
-            <w:tcW w:type="dxa" w:w="2340"/>
-          </w:tcPr>
-          <w:p>
-            <w:pPr>
-              <w:pStyle w:val="TblCentered"/>
-            </w:pPr>
-            <w:r>
-              <w:t>2.3</w:t>
-            </w:r>
-          </w:p>
-        </w:tc>
-        <w:tc>
-          <w:tcPr>
-            <w:tcW w:type="dxa" w:w="2340"/>
-          </w:tcPr>
-          <w:p>
-            <w:pPr>
-              <w:pStyle w:val="TblCentered"/>
-            </w:pPr>
-            <w:r>
-              <w:t>2.2</w:t>
-            </w:r>
-          </w:p>
-        </w:tc>
-        <w:tc>
-          <w:tcPr>
-            <w:tcW w:type="dxa" w:w="2340"/>
-          </w:tcPr>
-          <w:p>
-            <w:pPr>
-              <w:pStyle w:val="TblCentered"/>
-            </w:pPr>
-            <w:r>
-              <w:t>2.3</w:t>
-            </w:r>
-          </w:p>
-        </w:tc>
-      </w:tr>
-      <w:tr>
-        <w:tc>
-          <w:tcPr>
-            <w:tcW w:type="dxa" w:w="2340"/>
-          </w:tcPr>
-          <w:p>
-            <w:pPr>
-              <w:pStyle w:val="TblCentered"/>
-            </w:pPr>
-            <w:r>
-              <w:t>Receptor 8</w:t>
-            </w:r>
-          </w:p>
-        </w:tc>
-        <w:tc>
-          <w:tcPr>
-            <w:tcW w:type="dxa" w:w="2340"/>
-          </w:tcPr>
-          <w:p>
-            <w:pPr>
-              <w:pStyle w:val="TblCentered"/>
-            </w:pPr>
-            <w:r>
-              <w:t>2.3</w:t>
-            </w:r>
-          </w:p>
-        </w:tc>
-        <w:tc>
-          <w:tcPr>
-            <w:tcW w:type="dxa" w:w="2340"/>
-          </w:tcPr>
-          <w:p>
-            <w:pPr>
-              <w:pStyle w:val="TblCentered"/>
-            </w:pPr>
-            <w:r>
-              <w:t>2.2</w:t>
-            </w:r>
-          </w:p>
-        </w:tc>
-        <w:tc>
-          <w:tcPr>
-            <w:tcW w:type="dxa" w:w="2340"/>
-          </w:tcPr>
-          <w:p>
-            <w:pPr>
-              <w:pStyle w:val="TblCentered"/>
-            </w:pPr>
-            <w:r>
-              <w:t>2.3</w:t>
-            </w:r>
-          </w:p>
-        </w:tc>
-      </w:tr>
-      <w:tr>
-        <w:tc>
-          <w:tcPr>
-            <w:tcW w:type="dxa" w:w="2340"/>
-          </w:tcPr>
-          <w:p>
-            <w:pPr>
-              <w:pStyle w:val="TblCentered"/>
-            </w:pPr>
-            <w:r>
-              <w:t>Receptor 9</w:t>
-            </w:r>
-          </w:p>
-        </w:tc>
-        <w:tc>
-          <w:tcPr>
-            <w:tcW w:type="dxa" w:w="2340"/>
-          </w:tcPr>
-          <w:p>
-            <w:pPr>
-              <w:pStyle w:val="TblCentered"/>
-            </w:pPr>
-            <w:r>
-              <w:t>2.3</w:t>
-            </w:r>
-          </w:p>
-        </w:tc>
-        <w:tc>
-          <w:tcPr>
-            <w:tcW w:type="dxa" w:w="2340"/>
-          </w:tcPr>
-          <w:p>
-            <w:pPr>
-              <w:pStyle w:val="TblCentered"/>
-            </w:pPr>
-            <w:r>
-              <w:t>2.2</w:t>
-            </w:r>
-          </w:p>
-        </w:tc>
-        <w:tc>
-          <w:tcPr>
-            <w:tcW w:type="dxa" w:w="2340"/>
-          </w:tcPr>
-          <w:p>
-            <w:pPr>
-              <w:pStyle w:val="TblCentered"/>
-            </w:pPr>
-            <w:r>
-              <w:t>2.2</w:t>
-            </w:r>
-          </w:p>
-        </w:tc>
-      </w:tr>
-      <w:tr>
-        <w:tc>
-          <w:tcPr>
-            <w:tcW w:type="dxa" w:w="2340"/>
-          </w:tcPr>
-          <w:p>
-            <w:pPr>
-              <w:pStyle w:val="TblCentered"/>
-            </w:pPr>
-            <w:r>
-              <w:t>Receptor 10</w:t>
-            </w:r>
-          </w:p>
-        </w:tc>
-        <w:tc>
-          <w:tcPr>
-            <w:tcW w:type="dxa" w:w="2340"/>
-          </w:tcPr>
-          <w:p>
-            <w:pPr>
-              <w:pStyle w:val="TblCentered"/>
-            </w:pPr>
-            <w:r>
-              <w:t>2.3</w:t>
-            </w:r>
-          </w:p>
-        </w:tc>
-        <w:tc>
-          <w:tcPr>
-            <w:tcW w:type="dxa" w:w="2340"/>
-          </w:tcPr>
-          <w:p>
-            <w:pPr>
-              <w:pStyle w:val="TblCentered"/>
-            </w:pPr>
-            <w:r>
-              <w:t>2.3</w:t>
-            </w:r>
-          </w:p>
-        </w:tc>
-        <w:tc>
-          <w:tcPr>
-            <w:tcW w:type="dxa" w:w="2340"/>
-          </w:tcPr>
-          <w:p>
-            <w:pPr>
-              <w:pStyle w:val="TblCentered"/>
-            </w:pPr>
-            <w:r>
-              <w:t>2.3</w:t>
-            </w:r>
-          </w:p>
-        </w:tc>
-      </w:tr>
-      <w:tr>
-        <w:tc>
-          <w:tcPr>
-            <w:tcW w:type="dxa" w:w="2340"/>
-          </w:tcPr>
-          <w:p>
-            <w:pPr>
-              <w:pStyle w:val="TblCentered"/>
-            </w:pPr>
-            <w:r>
-              <w:t>Receptor 11</w:t>
-            </w:r>
-          </w:p>
-        </w:tc>
-        <w:tc>
-          <w:tcPr>
-            <w:tcW w:type="dxa" w:w="2340"/>
-          </w:tcPr>
-          <w:p>
-            <w:pPr>
-              <w:pStyle w:val="TblCentered"/>
-            </w:pPr>
-            <w:r>
-              <w:t>2.2</w:t>
-            </w:r>
-          </w:p>
-        </w:tc>
-        <w:tc>
-          <w:tcPr>
-            <w:tcW w:type="dxa" w:w="2340"/>
-          </w:tcPr>
-          <w:p>
-            <w:pPr>
-              <w:pStyle w:val="TblCentered"/>
-            </w:pPr>
-            <w:r>
-              <w:t>2.1</w:t>
-            </w:r>
-          </w:p>
-        </w:tc>
-        <w:tc>
-          <w:tcPr>
-            <w:tcW w:type="dxa" w:w="2340"/>
-          </w:tcPr>
-          <w:p>
-            <w:pPr>
-              <w:pStyle w:val="TblCentered"/>
-            </w:pPr>
-            <w:r>
-              <w:t>2.2</w:t>
-            </w:r>
-          </w:p>
-        </w:tc>
-      </w:tr>
-      <w:tr>
-        <w:tc>
-          <w:tcPr>
-            <w:tcW w:type="dxa" w:w="2340"/>
-          </w:tcPr>
-          <w:p>
-            <w:pPr>
-              <w:pStyle w:val="TblCentered"/>
-            </w:pPr>
-            <w:r>
-              <w:t>Receptor 12</w:t>
-            </w:r>
-          </w:p>
-        </w:tc>
-        <w:tc>
-          <w:tcPr>
-            <w:tcW w:type="dxa" w:w="2340"/>
-          </w:tcPr>
-          <w:p>
-            <w:pPr>
-              <w:pStyle w:val="TblCentered"/>
-            </w:pPr>
-            <w:r>
-              <w:t>2.0</w:t>
-            </w:r>
-          </w:p>
-        </w:tc>
-        <w:tc>
-          <w:tcPr>
-            <w:tcW w:type="dxa" w:w="2340"/>
-          </w:tcPr>
-          <w:p>
-            <w:pPr>
-              <w:pStyle w:val="TblCentered"/>
-            </w:pPr>
-            <w:r>
-              <w:t>2.0</w:t>
-            </w:r>
-          </w:p>
-        </w:tc>
-        <w:tc>
-          <w:tcPr>
-            <w:tcW w:type="dxa" w:w="2340"/>
-          </w:tcPr>
-          <w:p>
-            <w:pPr>
-              <w:pStyle w:val="TblCentered"/>
-            </w:pPr>
-            <w:r>
-              <w:t>2.0</w:t>
-            </w:r>
-          </w:p>
-        </w:tc>
-      </w:tr>
-      <w:tr>
-        <w:tc>
-          <w:tcPr>
-            <w:tcW w:type="dxa" w:w="2340"/>
-          </w:tcPr>
-          <w:p>
-            <w:pPr>
-              <w:pStyle w:val="TblCentered"/>
-            </w:pPr>
-            <w:r>
-              <w:t>Receptor 13</w:t>
-            </w:r>
-          </w:p>
-        </w:tc>
-        <w:tc>
-          <w:tcPr>
-            <w:tcW w:type="dxa" w:w="2340"/>
-          </w:tcPr>
-          <w:p>
-            <w:pPr>
-              <w:pStyle w:val="TblCentered"/>
-            </w:pPr>
-            <w:r>
-              <w:t>2.0</w:t>
-            </w:r>
-          </w:p>
-        </w:tc>
-        <w:tc>
-          <w:tcPr>
-            <w:tcW w:type="dxa" w:w="2340"/>
-          </w:tcPr>
-          <w:p>
-            <w:pPr>
-              <w:pStyle w:val="TblCentered"/>
-            </w:pPr>
-            <w:r>
-              <w:t>2.0</w:t>
-            </w:r>
-          </w:p>
-        </w:tc>
-        <w:tc>
-          <w:tcPr>
-            <w:tcW w:type="dxa" w:w="2340"/>
-          </w:tcPr>
-          <w:p>
-            <w:pPr>
-              <w:pStyle w:val="TblCentered"/>
-            </w:pPr>
-            <w:r>
-              <w:t>2.0</w:t>
-            </w:r>
-          </w:p>
-        </w:tc>
-      </w:tr>
-      <w:tr>
-        <w:tc>
-          <w:tcPr>
-            <w:tcW w:type="dxa" w:w="2340"/>
-          </w:tcPr>
-          <w:p>
-            <w:pPr>
-              <w:pStyle w:val="TblCentered"/>
-            </w:pPr>
-            <w:r>
-              <w:t>Receptor 14</w:t>
-            </w:r>
-          </w:p>
-        </w:tc>
-        <w:tc>
-          <w:tcPr>
-            <w:tcW w:type="dxa" w:w="2340"/>
-          </w:tcPr>
-          <w:p>
-            <w:pPr>
-              <w:pStyle w:val="TblCentered"/>
-            </w:pPr>
-            <w:r>
-              <w:t>2.2</w:t>
-            </w:r>
-          </w:p>
-        </w:tc>
-        <w:tc>
-          <w:tcPr>
-            <w:tcW w:type="dxa" w:w="2340"/>
-          </w:tcPr>
-          <w:p>
-            <w:pPr>
-              <w:pStyle w:val="TblCentered"/>
-            </w:pPr>
-            <w:r>
-              <w:t>2.1</w:t>
-            </w:r>
-          </w:p>
-        </w:tc>
-        <w:tc>
-          <w:tcPr>
-            <w:tcW w:type="dxa" w:w="2340"/>
-          </w:tcPr>
-          <w:p>
-            <w:pPr>
-              <w:pStyle w:val="TblCentered"/>
-            </w:pPr>
-            <w:r>
-              <w:t>2.1</w:t>
-            </w:r>
-          </w:p>
-        </w:tc>
-      </w:tr>
-      <w:tr>
-        <w:tc>
-          <w:tcPr>
-            <w:tcW w:type="dxa" w:w="2340"/>
-          </w:tcPr>
-          <w:p>
-            <w:pPr>
-              <w:pStyle w:val="TblCentered"/>
-            </w:pPr>
-            <w:r>
-              <w:t>Receptor 15</w:t>
-            </w:r>
-          </w:p>
-        </w:tc>
-        <w:tc>
-          <w:tcPr>
-            <w:tcW w:type="dxa" w:w="2340"/>
-          </w:tcPr>
-          <w:p>
-            <w:pPr>
-              <w:pStyle w:val="TblCentered"/>
-            </w:pPr>
-            <w:r>
-              <w:t>2.4</w:t>
-            </w:r>
-          </w:p>
-        </w:tc>
-        <w:tc>
-          <w:tcPr>
-            <w:tcW w:type="dxa" w:w="2340"/>
-          </w:tcPr>
-          <w:p>
-            <w:pPr>
-              <w:pStyle w:val="TblCentered"/>
-            </w:pPr>
-            <w:r>
-              <w:t>2.3</w:t>
-            </w:r>
-          </w:p>
-        </w:tc>
-        <w:tc>
-          <w:tcPr>
-            <w:tcW w:type="dxa" w:w="2340"/>
-          </w:tcPr>
-          <w:p>
-            <w:pPr>
-              <w:pStyle w:val="TblCentered"/>
-            </w:pPr>
-            <w:r>
-              <w:t>2.4</w:t>
-            </w:r>
-          </w:p>
-        </w:tc>
-      </w:tr>
-      <w:tr>
-        <w:tc>
-          <w:tcPr>
-            <w:tcW w:type="dxa" w:w="2340"/>
-          </w:tcPr>
-          <w:p>
-            <w:pPr>
-              <w:pStyle w:val="TblCentered"/>
-            </w:pPr>
-            <w:r>
-              <w:t>Receptor 16</w:t>
-            </w:r>
-          </w:p>
-        </w:tc>
-        <w:tc>
-          <w:tcPr>
-            <w:tcW w:type="dxa" w:w="2340"/>
-          </w:tcPr>
-          <w:p>
-            <w:pPr>
-              <w:pStyle w:val="TblCentered"/>
-            </w:pPr>
-            <w:r>
-              <w:t>2.3</w:t>
-            </w:r>
-          </w:p>
-        </w:tc>
-        <w:tc>
-          <w:tcPr>
-            <w:tcW w:type="dxa" w:w="2340"/>
-          </w:tcPr>
-          <w:p>
-            <w:pPr>
-              <w:pStyle w:val="TblCentered"/>
-            </w:pPr>
-            <w:r>
-              <w:t>2.3</w:t>
-            </w:r>
-          </w:p>
-        </w:tc>
-        <w:tc>
-          <w:tcPr>
-            <w:tcW w:type="dxa" w:w="2340"/>
-          </w:tcPr>
-          <w:p>
-            <w:pPr>
-              <w:pStyle w:val="TblCentered"/>
-            </w:pPr>
-            <w:r>
-              <w:t>2.3</w:t>
             </w:r>
           </w:p>
         </w:tc>
@@ -2852,7 +1922,7 @@
         <w:drawing>
           <wp:inline xmlns:a="http://schemas.openxmlformats.org/drawingml/2006/main" xmlns:pic="http://schemas.openxmlformats.org/drawingml/2006/picture">
             <wp:extent cx="3657600" cy="4125294"/>
-            <wp:docPr id="4" name="Picture 4"/>
+            <wp:docPr id="2" name="Picture 2"/>
             <wp:cNvGraphicFramePr>
               <a:graphicFrameLocks noChangeAspect="1"/>
             </wp:cNvGraphicFramePr>
@@ -2864,7 +1934,7 @@
                     <pic:cNvPicPr/>
                   </pic:nvPicPr>
                   <pic:blipFill>
-                    <a:blip r:embed="rId20"/>
+                    <a:blip r:embed="rId18"/>
                     <a:stretch>
                       <a:fillRect/>
                     </a:stretch>

</xml_diff>